<commit_message>
split solutions into individual files
</commit_message>
<xml_diff>
--- a/Assignment 1/Documentation/Assignment 1 - Programming a simulator of a heated tank in Python.docx
+++ b/Assignment 1/Documentation/Assignment 1 - Programming a simulator of a heated tank in Python.docx
@@ -558,6 +558,12 @@
                 <w:lang w:val="en-US"/>
               </w:rPr>
             </w:pPr>
+            <w:r>
+              <w:rPr>
+                <w:lang w:val="en-US"/>
+              </w:rPr>
+              <w:t>10</w:t>
+            </w:r>
           </w:p>
         </w:tc>
       </w:tr>
@@ -586,6 +592,16 @@
                 <w:lang w:val="en-US"/>
               </w:rPr>
             </w:pPr>
+            <w:proofErr w:type="spellStart"/>
+            <w:r>
+              <w:rPr>
+                <w:sz w:val="24"/>
+                <w:szCs w:val="24"/>
+                <w:lang w:val="en-US"/>
+              </w:rPr>
+              <w:t>Jøndal</w:t>
+            </w:r>
+            <w:proofErr w:type="spellEnd"/>
           </w:p>
         </w:tc>
         <w:tc>
@@ -604,6 +620,13 @@
                 <w:lang w:val="en-US"/>
               </w:rPr>
             </w:pPr>
+            <w:r>
+              <w:rPr>
+                <w:szCs w:val="24"/>
+                <w:lang w:val="en-US"/>
+              </w:rPr>
+              <w:t>Anne</w:t>
+            </w:r>
           </w:p>
         </w:tc>
         <w:tc>
@@ -623,6 +646,12 @@
                 <w:lang w:val="en-US"/>
               </w:rPr>
             </w:pPr>
+            <w:r>
+              <w:rPr>
+                <w:lang w:val="en-US"/>
+              </w:rPr>
+              <w:t>246081</w:t>
+            </w:r>
           </w:p>
         </w:tc>
         <w:tc>
@@ -641,6 +670,12 @@
                 <w:lang w:val="en-US"/>
               </w:rPr>
             </w:pPr>
+            <w:r>
+              <w:rPr>
+                <w:lang w:val="en-US"/>
+              </w:rPr>
+              <w:t>IIA-IM</w:t>
+            </w:r>
           </w:p>
         </w:tc>
         <w:tc>
@@ -659,6 +694,12 @@
                 <w:lang w:val="en-US"/>
               </w:rPr>
             </w:pPr>
+            <w:r>
+              <w:rPr>
+                <w:lang w:val="en-US"/>
+              </w:rPr>
+              <w:t>10</w:t>
+            </w:r>
           </w:p>
         </w:tc>
       </w:tr>
@@ -687,6 +728,24 @@
                 <w:lang w:val="en-US"/>
               </w:rPr>
             </w:pPr>
+            <w:proofErr w:type="spellStart"/>
+            <w:r>
+              <w:rPr>
+                <w:sz w:val="24"/>
+                <w:szCs w:val="24"/>
+                <w:lang w:val="en-US"/>
+              </w:rPr>
+              <w:t>Breiland</w:t>
+            </w:r>
+            <w:proofErr w:type="spellEnd"/>
+            <w:r>
+              <w:rPr>
+                <w:sz w:val="24"/>
+                <w:szCs w:val="24"/>
+                <w:lang w:val="en-US"/>
+              </w:rPr>
+              <w:t xml:space="preserve"> Teigen</w:t>
+            </w:r>
           </w:p>
         </w:tc>
         <w:tc>
@@ -705,6 +764,13 @@
                 <w:lang w:val="en-US"/>
               </w:rPr>
             </w:pPr>
+            <w:r>
+              <w:rPr>
+                <w:szCs w:val="24"/>
+                <w:lang w:val="en-US"/>
+              </w:rPr>
+              <w:t>Daniel</w:t>
+            </w:r>
           </w:p>
         </w:tc>
         <w:tc>
@@ -724,6 +790,12 @@
                 <w:lang w:val="en-US"/>
               </w:rPr>
             </w:pPr>
+            <w:r>
+              <w:rPr>
+                <w:lang w:val="en-US"/>
+              </w:rPr>
+              <w:t>251282</w:t>
+            </w:r>
           </w:p>
         </w:tc>
         <w:tc>
@@ -742,6 +814,12 @@
                 <w:lang w:val="en-US"/>
               </w:rPr>
             </w:pPr>
+            <w:r>
+              <w:rPr>
+                <w:lang w:val="en-US"/>
+              </w:rPr>
+              <w:t>IIA-IM</w:t>
+            </w:r>
           </w:p>
         </w:tc>
         <w:tc>
@@ -760,6 +838,146 @@
                 <w:lang w:val="en-US"/>
               </w:rPr>
             </w:pPr>
+            <w:r>
+              <w:rPr>
+                <w:lang w:val="en-US"/>
+              </w:rPr>
+              <w:t>10</w:t>
+            </w:r>
+          </w:p>
+        </w:tc>
+      </w:tr>
+      <w:tr>
+        <w:trPr>
+          <w:trHeight w:val="527"/>
+        </w:trPr>
+        <w:tc>
+          <w:tcPr>
+            <w:tcW w:w="1738" w:type="dxa"/>
+            <w:tcBorders>
+              <w:top w:val="single" w:sz="4" w:space="0" w:color="00000A"/>
+              <w:left w:val="single" w:sz="4" w:space="0" w:color="00000A"/>
+              <w:bottom w:val="single" w:sz="4" w:space="0" w:color="00000A"/>
+              <w:right w:val="single" w:sz="4" w:space="0" w:color="00000A"/>
+            </w:tcBorders>
+            <w:shd w:val="clear" w:color="auto" w:fill="auto"/>
+            <w:tcMar>
+              <w:left w:w="103" w:type="dxa"/>
+            </w:tcMar>
+          </w:tcPr>
+          <w:p>
+            <w:pPr>
+              <w:pStyle w:val="Header"/>
+              <w:rPr>
+                <w:lang w:val="en-US"/>
+              </w:rPr>
+            </w:pPr>
+            <w:r>
+              <w:rPr>
+                <w:sz w:val="24"/>
+                <w:szCs w:val="24"/>
+                <w:lang w:val="en-US"/>
+              </w:rPr>
+              <w:t>Pedersen</w:t>
+            </w:r>
+          </w:p>
+        </w:tc>
+        <w:tc>
+          <w:tcPr>
+            <w:tcW w:w="2807" w:type="dxa"/>
+            <w:tcBorders>
+              <w:top w:val="single" w:sz="4" w:space="0" w:color="00000A"/>
+              <w:left w:val="single" w:sz="4" w:space="0" w:color="00000A"/>
+              <w:bottom w:val="single" w:sz="4" w:space="0" w:color="00000A"/>
+            </w:tcBorders>
+            <w:shd w:val="clear" w:color="auto" w:fill="auto"/>
+          </w:tcPr>
+          <w:p>
+            <w:pPr>
+              <w:rPr>
+                <w:lang w:val="en-US"/>
+              </w:rPr>
+            </w:pPr>
+            <w:r>
+              <w:rPr>
+                <w:szCs w:val="24"/>
+                <w:lang w:val="en-US"/>
+              </w:rPr>
+              <w:t>Krister</w:t>
+            </w:r>
+          </w:p>
+        </w:tc>
+        <w:tc>
+          <w:tcPr>
+            <w:tcW w:w="1708" w:type="dxa"/>
+            <w:tcBorders>
+              <w:top w:val="single" w:sz="4" w:space="0" w:color="00000A"/>
+              <w:left w:val="single" w:sz="4" w:space="0" w:color="00000A"/>
+              <w:bottom w:val="single" w:sz="4" w:space="0" w:color="00000A"/>
+              <w:right w:val="single" w:sz="4" w:space="0" w:color="00000A"/>
+            </w:tcBorders>
+            <w:shd w:val="clear" w:color="auto" w:fill="auto"/>
+          </w:tcPr>
+          <w:p>
+            <w:pPr>
+              <w:rPr>
+                <w:lang w:val="en-US"/>
+              </w:rPr>
+            </w:pPr>
+            <w:r>
+              <w:rPr>
+                <w:lang w:val="en-US"/>
+              </w:rPr>
+              <w:t>223788</w:t>
+            </w:r>
+          </w:p>
+        </w:tc>
+        <w:tc>
+          <w:tcPr>
+            <w:tcW w:w="1221" w:type="dxa"/>
+            <w:tcBorders>
+              <w:top w:val="single" w:sz="4" w:space="0" w:color="00000A"/>
+              <w:left w:val="single" w:sz="4" w:space="0" w:color="00000A"/>
+              <w:bottom w:val="single" w:sz="4" w:space="0" w:color="00000A"/>
+              <w:right w:val="single" w:sz="4" w:space="0" w:color="00000A"/>
+            </w:tcBorders>
+          </w:tcPr>
+          <w:p>
+            <w:pPr>
+              <w:rPr>
+                <w:lang w:val="en-US"/>
+              </w:rPr>
+            </w:pPr>
+            <w:r>
+              <w:rPr>
+                <w:lang w:val="en-US"/>
+              </w:rPr>
+              <w:t>IIA-IM</w:t>
+            </w:r>
+          </w:p>
+        </w:tc>
+        <w:tc>
+          <w:tcPr>
+            <w:tcW w:w="1465" w:type="dxa"/>
+            <w:tcBorders>
+              <w:top w:val="single" w:sz="4" w:space="0" w:color="00000A"/>
+              <w:left w:val="single" w:sz="4" w:space="0" w:color="00000A"/>
+              <w:bottom w:val="single" w:sz="4" w:space="0" w:color="00000A"/>
+              <w:right w:val="single" w:sz="4" w:space="0" w:color="00000A"/>
+            </w:tcBorders>
+          </w:tcPr>
+          <w:p>
+            <w:pPr>
+              <w:rPr>
+                <w:lang w:val="en-US"/>
+              </w:rPr>
+            </w:pPr>
+            <w:r>
+              <w:rPr>
+                <w:lang w:val="en-US"/>
+              </w:rPr>
+              <w:t>10</w:t>
+            </w:r>
           </w:p>
         </w:tc>
       </w:tr>

</xml_diff>